<commit_message>
split model to clean date data as it was being difficult
</commit_message>
<xml_diff>
--- a/CLF's Tested on Unemployment model.docx
+++ b/CLF's Tested on Unemployment model.docx
@@ -37,13 +37,17 @@
         </w:numPr>
         <w:rPr>
           <w:rFonts w:ascii="Garamond" w:hAnsi="Garamond" w:cs="Times New Roman"/>
-          <w:sz w:val="28"/>
-          <w:szCs w:val="28"/>
-        </w:rPr>
-      </w:pPr>
-      <w:r>
-        <w:rPr>
-          <w:rFonts w:ascii="Garamond" w:hAnsi="Garamond" w:cs="Times New Roman"/>
+          <w:b/>
+          <w:bCs/>
+          <w:sz w:val="28"/>
+          <w:szCs w:val="28"/>
+        </w:rPr>
+      </w:pPr>
+      <w:r>
+        <w:rPr>
+          <w:rFonts w:ascii="Garamond" w:hAnsi="Garamond" w:cs="Times New Roman"/>
+          <w:b/>
+          <w:bCs/>
           <w:sz w:val="28"/>
           <w:szCs w:val="28"/>
         </w:rPr>
@@ -74,15 +78,6 @@
     </w:p>
     <w:p>
       <w:pPr>
-        <w:rPr>
-          <w:rFonts w:ascii="Garamond" w:hAnsi="Garamond" w:cs="Times New Roman"/>
-          <w:sz w:val="28"/>
-          <w:szCs w:val="28"/>
-        </w:rPr>
-      </w:pPr>
-    </w:p>
-    <w:p>
-      <w:pPr>
         <w:pStyle w:val="ListParagraph"/>
         <w:numPr>
           <w:ilvl w:val="0"/>
@@ -131,6 +126,28 @@
       <w:pPr>
         <w:pStyle w:val="ListParagraph"/>
         <w:numPr>
+          <w:ilvl w:val="1"/>
+          <w:numId w:val="1"/>
+        </w:numPr>
+        <w:rPr>
+          <w:rFonts w:ascii="Garamond" w:hAnsi="Garamond" w:cs="Times New Roman"/>
+          <w:sz w:val="28"/>
+          <w:szCs w:val="28"/>
+        </w:rPr>
+      </w:pPr>
+      <w:r>
+        <w:rPr>
+          <w:rFonts w:ascii="Garamond" w:hAnsi="Garamond" w:cs="Times New Roman"/>
+          <w:sz w:val="28"/>
+          <w:szCs w:val="28"/>
+        </w:rPr>
+        <w:t>Upon re-testing consistently scored in the high 60’s</w:t>
+      </w:r>
+    </w:p>
+    <w:p>
+      <w:pPr>
+        <w:pStyle w:val="ListParagraph"/>
+        <w:numPr>
           <w:ilvl w:val="0"/>
           <w:numId w:val="1"/>
         </w:numPr>
@@ -186,6 +203,343 @@
         <w:pStyle w:val="ListParagraph"/>
         <w:numPr>
           <w:ilvl w:val="0"/>
+          <w:numId w:val="1"/>
+        </w:numPr>
+        <w:rPr>
+          <w:rFonts w:ascii="Garamond" w:hAnsi="Garamond" w:cs="Times New Roman"/>
+          <w:sz w:val="28"/>
+          <w:szCs w:val="28"/>
+        </w:rPr>
+      </w:pPr>
+      <w:proofErr w:type="spellStart"/>
+      <w:r>
+        <w:rPr>
+          <w:rFonts w:ascii="Garamond" w:hAnsi="Garamond" w:cs="Times New Roman"/>
+          <w:sz w:val="28"/>
+          <w:szCs w:val="28"/>
+        </w:rPr>
+        <w:t>Svm.LinearSVR</w:t>
+      </w:r>
+      <w:proofErr w:type="spellEnd"/>
+      <w:r>
+        <w:rPr>
+          <w:rFonts w:ascii="Garamond" w:hAnsi="Garamond" w:cs="Times New Roman"/>
+          <w:sz w:val="28"/>
+          <w:szCs w:val="28"/>
+        </w:rPr>
+        <w:t xml:space="preserve"> </w:t>
+      </w:r>
+    </w:p>
+    <w:p>
+      <w:pPr>
+        <w:pStyle w:val="ListParagraph"/>
+        <w:numPr>
+          <w:ilvl w:val="1"/>
+          <w:numId w:val="1"/>
+        </w:numPr>
+        <w:rPr>
+          <w:rFonts w:ascii="Garamond" w:hAnsi="Garamond" w:cs="Times New Roman"/>
+          <w:sz w:val="28"/>
+          <w:szCs w:val="28"/>
+        </w:rPr>
+      </w:pPr>
+      <w:r>
+        <w:rPr>
+          <w:rFonts w:ascii="Garamond" w:hAnsi="Garamond" w:cs="Times New Roman"/>
+          <w:sz w:val="28"/>
+          <w:szCs w:val="28"/>
+        </w:rPr>
+        <w:t>Produced at best a .67 accuracy and ranging between .67 and .51</w:t>
+      </w:r>
+    </w:p>
+    <w:p>
+      <w:pPr>
+        <w:pStyle w:val="ListParagraph"/>
+        <w:numPr>
+          <w:ilvl w:val="0"/>
+          <w:numId w:val="1"/>
+        </w:numPr>
+        <w:rPr>
+          <w:rFonts w:ascii="Garamond" w:hAnsi="Garamond" w:cs="Times New Roman"/>
+          <w:sz w:val="28"/>
+          <w:szCs w:val="28"/>
+        </w:rPr>
+      </w:pPr>
+      <w:proofErr w:type="spellStart"/>
+      <w:r>
+        <w:rPr>
+          <w:rFonts w:ascii="Garamond" w:hAnsi="Garamond" w:cs="Times New Roman"/>
+          <w:sz w:val="28"/>
+          <w:szCs w:val="28"/>
+        </w:rPr>
+        <w:t>LinearRegression</w:t>
+      </w:r>
+      <w:proofErr w:type="spellEnd"/>
+      <w:r>
+        <w:rPr>
+          <w:rFonts w:ascii="Garamond" w:hAnsi="Garamond" w:cs="Times New Roman"/>
+          <w:sz w:val="28"/>
+          <w:szCs w:val="28"/>
+        </w:rPr>
+        <w:t>()</w:t>
+      </w:r>
+    </w:p>
+    <w:p>
+      <w:pPr>
+        <w:pStyle w:val="ListParagraph"/>
+        <w:numPr>
+          <w:ilvl w:val="1"/>
+          <w:numId w:val="1"/>
+        </w:numPr>
+        <w:rPr>
+          <w:rFonts w:ascii="Garamond" w:hAnsi="Garamond" w:cs="Times New Roman"/>
+          <w:sz w:val="28"/>
+          <w:szCs w:val="28"/>
+        </w:rPr>
+      </w:pPr>
+      <w:r>
+        <w:rPr>
+          <w:rFonts w:ascii="Garamond" w:hAnsi="Garamond" w:cs="Times New Roman"/>
+          <w:sz w:val="28"/>
+          <w:szCs w:val="28"/>
+        </w:rPr>
+        <w:t>Tried regular Linear Regression and it ranged anywhere from .5 to .7</w:t>
+      </w:r>
+    </w:p>
+    <w:p>
+      <w:pPr>
+        <w:pStyle w:val="ListParagraph"/>
+        <w:numPr>
+          <w:ilvl w:val="0"/>
+          <w:numId w:val="1"/>
+        </w:numPr>
+        <w:rPr>
+          <w:rFonts w:ascii="Garamond" w:hAnsi="Garamond" w:cs="Times New Roman"/>
+          <w:sz w:val="28"/>
+          <w:szCs w:val="28"/>
+        </w:rPr>
+      </w:pPr>
+      <w:proofErr w:type="spellStart"/>
+      <w:r>
+        <w:rPr>
+          <w:rFonts w:ascii="Garamond" w:hAnsi="Garamond" w:cs="Times New Roman"/>
+          <w:sz w:val="28"/>
+          <w:szCs w:val="28"/>
+        </w:rPr>
+        <w:t>Svm</w:t>
+      </w:r>
+      <w:proofErr w:type="spellEnd"/>
+      <w:r>
+        <w:rPr>
+          <w:rFonts w:ascii="Garamond" w:hAnsi="Garamond" w:cs="Times New Roman"/>
+          <w:sz w:val="28"/>
+          <w:szCs w:val="28"/>
+        </w:rPr>
+        <w:t xml:space="preserve">. </w:t>
+      </w:r>
+      <w:proofErr w:type="spellStart"/>
+      <w:r>
+        <w:rPr>
+          <w:rFonts w:ascii="Garamond" w:hAnsi="Garamond" w:cs="Times New Roman"/>
+          <w:sz w:val="28"/>
+          <w:szCs w:val="28"/>
+        </w:rPr>
+        <w:t>NuSVR</w:t>
+      </w:r>
+      <w:proofErr w:type="spellEnd"/>
+      <w:r>
+        <w:rPr>
+          <w:rFonts w:ascii="Garamond" w:hAnsi="Garamond" w:cs="Times New Roman"/>
+          <w:sz w:val="28"/>
+          <w:szCs w:val="28"/>
+        </w:rPr>
+        <w:t xml:space="preserve">() </w:t>
+      </w:r>
+    </w:p>
+    <w:p>
+      <w:pPr>
+        <w:pStyle w:val="ListParagraph"/>
+        <w:numPr>
+          <w:ilvl w:val="1"/>
+          <w:numId w:val="1"/>
+        </w:numPr>
+        <w:rPr>
+          <w:rFonts w:ascii="Garamond" w:hAnsi="Garamond" w:cs="Times New Roman"/>
+          <w:sz w:val="28"/>
+          <w:szCs w:val="28"/>
+        </w:rPr>
+      </w:pPr>
+      <w:r>
+        <w:rPr>
+          <w:rFonts w:ascii="Garamond" w:hAnsi="Garamond" w:cs="Times New Roman"/>
+          <w:sz w:val="28"/>
+          <w:szCs w:val="28"/>
+        </w:rPr>
+        <w:t xml:space="preserve">Consistently scored under 50% with scores of .36 .46 </w:t>
+      </w:r>
+      <w:proofErr w:type="spellStart"/>
+      <w:r>
+        <w:rPr>
+          <w:rFonts w:ascii="Garamond" w:hAnsi="Garamond" w:cs="Times New Roman"/>
+          <w:sz w:val="28"/>
+          <w:szCs w:val="28"/>
+        </w:rPr>
+        <w:t>etc</w:t>
+      </w:r>
+      <w:proofErr w:type="spellEnd"/>
+    </w:p>
+    <w:p>
+      <w:pPr>
+        <w:pStyle w:val="ListParagraph"/>
+        <w:numPr>
+          <w:ilvl w:val="0"/>
+          <w:numId w:val="1"/>
+        </w:numPr>
+        <w:rPr>
+          <w:rFonts w:ascii="Garamond" w:hAnsi="Garamond" w:cs="Times New Roman"/>
+          <w:sz w:val="28"/>
+          <w:szCs w:val="28"/>
+        </w:rPr>
+      </w:pPr>
+      <w:r>
+        <w:rPr>
+          <w:rFonts w:ascii="Garamond" w:hAnsi="Garamond" w:cs="Times New Roman"/>
+          <w:sz w:val="28"/>
+          <w:szCs w:val="28"/>
+        </w:rPr>
+        <w:t xml:space="preserve">Automatic Relevance Determination Regression </w:t>
+      </w:r>
+    </w:p>
+    <w:p>
+      <w:pPr>
+        <w:pStyle w:val="ListParagraph"/>
+        <w:numPr>
+          <w:ilvl w:val="1"/>
+          <w:numId w:val="1"/>
+        </w:numPr>
+        <w:rPr>
+          <w:rFonts w:ascii="Garamond" w:hAnsi="Garamond" w:cs="Times New Roman"/>
+          <w:sz w:val="28"/>
+          <w:szCs w:val="28"/>
+        </w:rPr>
+      </w:pPr>
+      <w:r>
+        <w:rPr>
+          <w:rFonts w:ascii="Garamond" w:hAnsi="Garamond" w:cs="Times New Roman"/>
+          <w:sz w:val="28"/>
+          <w:szCs w:val="28"/>
+        </w:rPr>
+        <w:t xml:space="preserve">Had better outcomes with scores </w:t>
+      </w:r>
+      <w:proofErr w:type="gramStart"/>
+      <w:r>
+        <w:rPr>
+          <w:rFonts w:ascii="Garamond" w:hAnsi="Garamond" w:cs="Times New Roman"/>
+          <w:sz w:val="28"/>
+          <w:szCs w:val="28"/>
+        </w:rPr>
+        <w:t>similar to</w:t>
+      </w:r>
+      <w:proofErr w:type="gramEnd"/>
+      <w:r>
+        <w:rPr>
+          <w:rFonts w:ascii="Garamond" w:hAnsi="Garamond" w:cs="Times New Roman"/>
+          <w:sz w:val="28"/>
+          <w:szCs w:val="28"/>
+        </w:rPr>
+        <w:t xml:space="preserve"> in the higher 70’s </w:t>
+      </w:r>
+    </w:p>
+    <w:p>
+      <w:pPr>
+        <w:pStyle w:val="ListParagraph"/>
+        <w:numPr>
+          <w:ilvl w:val="1"/>
+          <w:numId w:val="1"/>
+        </w:numPr>
+        <w:rPr>
+          <w:rFonts w:ascii="Garamond" w:hAnsi="Garamond" w:cs="Times New Roman"/>
+          <w:sz w:val="28"/>
+          <w:szCs w:val="28"/>
+        </w:rPr>
+      </w:pPr>
+      <w:r>
+        <w:rPr>
+          <w:rFonts w:ascii="Garamond" w:hAnsi="Garamond" w:cs="Times New Roman"/>
+          <w:sz w:val="28"/>
+          <w:szCs w:val="28"/>
+        </w:rPr>
+        <w:t>Best was .7641</w:t>
+      </w:r>
+    </w:p>
+    <w:p>
+      <w:pPr>
+        <w:rPr>
+          <w:rFonts w:ascii="Garamond" w:hAnsi="Garamond" w:cs="Times New Roman"/>
+          <w:sz w:val="28"/>
+          <w:szCs w:val="28"/>
+        </w:rPr>
+      </w:pPr>
+    </w:p>
+    <w:p>
+      <w:pPr>
+        <w:pStyle w:val="ListParagraph"/>
+        <w:numPr>
+          <w:ilvl w:val="0"/>
+          <w:numId w:val="1"/>
+        </w:numPr>
+        <w:rPr>
+          <w:rFonts w:ascii="Garamond" w:hAnsi="Garamond" w:cs="Times New Roman"/>
+          <w:sz w:val="28"/>
+          <w:szCs w:val="28"/>
+        </w:rPr>
+      </w:pPr>
+      <w:proofErr w:type="spellStart"/>
+      <w:r>
+        <w:rPr>
+          <w:rFonts w:ascii="Garamond" w:hAnsi="Garamond" w:cs="Times New Roman"/>
+          <w:sz w:val="28"/>
+          <w:szCs w:val="28"/>
+        </w:rPr>
+        <w:t>Svm.SVR</w:t>
+      </w:r>
+      <w:proofErr w:type="spellEnd"/>
+      <w:r>
+        <w:rPr>
+          <w:rFonts w:ascii="Garamond" w:hAnsi="Garamond" w:cs="Times New Roman"/>
+          <w:sz w:val="28"/>
+          <w:szCs w:val="28"/>
+        </w:rPr>
+        <w:t>(“poly”, degree = 1)</w:t>
+      </w:r>
+    </w:p>
+    <w:p>
+      <w:pPr>
+        <w:pStyle w:val="ListParagraph"/>
+        <w:numPr>
+          <w:ilvl w:val="1"/>
+          <w:numId w:val="1"/>
+        </w:numPr>
+        <w:rPr>
+          <w:rFonts w:ascii="Garamond" w:hAnsi="Garamond" w:cs="Times New Roman"/>
+          <w:sz w:val="28"/>
+          <w:szCs w:val="28"/>
+        </w:rPr>
+      </w:pPr>
+      <w:r>
+        <w:rPr>
+          <w:rFonts w:ascii="Garamond" w:hAnsi="Garamond" w:cs="Times New Roman"/>
+          <w:sz w:val="28"/>
+          <w:szCs w:val="28"/>
+        </w:rPr>
+        <w:t xml:space="preserve">Surprisingly got it up to .7786 at one point. Wondering why this is.  </w:t>
+      </w:r>
+    </w:p>
+    <w:p>
+      <w:pPr>
+        <w:pStyle w:val="ListParagraph"/>
+        <w:numPr>
+          <w:ilvl w:val="1"/>
           <w:numId w:val="1"/>
         </w:numPr>
         <w:rPr>

</xml_diff>